<commit_message>
EQ3-16 Changmenets de placeholder dans le word
</commit_message>
<xml_diff>
--- a/backend/src/main/resources/assets/contratTemplate.docx
+++ b/backend/src/main/resources/assets/contratTemplate.docx
@@ -157,7 +157,23 @@
           <w:sz w:val="24"/>
           <w:szCs w:val="24"/>
         </w:rPr>
-        <w:t>${date_contrat}</w:t>
+        <w:t>DATE_CONTRA</w:t>
+      </w:r>
+      <w:r>
+        <w:rPr>
+          <w:rFonts w:ascii="Arial" w:hAnsi="Arial" w:cs="Arial"/>
+          <w:sz w:val="24"/>
+          <w:szCs w:val="24"/>
+        </w:rPr>
+        <w:t>C</w:t>
+      </w:r>
+      <w:r>
+        <w:rPr>
+          <w:rFonts w:ascii="Arial" w:hAnsi="Arial" w:cs="Arial"/>
+          <w:sz w:val="24"/>
+          <w:szCs w:val="24"/>
+        </w:rPr>
+        <w:t>T</w:t>
       </w:r>
     </w:p>
     <w:p>
@@ -234,24 +250,7 @@
           <w:sz w:val="24"/>
           <w:szCs w:val="24"/>
         </w:rPr>
-        <w:t>${</w:t>
-      </w:r>
-      <w:r>
-        <w:rPr>
-          <w:rFonts w:ascii="Arial" w:hAnsi="Arial" w:cs="Arial"/>
-          <w:noProof/>
-          <w:sz w:val="24"/>
-          <w:szCs w:val="24"/>
-        </w:rPr>
-        <w:t>GS_name</w:t>
-      </w:r>
-      <w:r>
-        <w:rPr>
-          <w:rFonts w:ascii="Arial" w:hAnsi="Arial" w:cs="Arial"/>
-          <w:sz w:val="24"/>
-          <w:szCs w:val="24"/>
-        </w:rPr>
-        <w:t>},</w:t>
+        <w:t>INTERNSHIP_MANAGER_NAME</w:t>
       </w:r>
     </w:p>
     <w:p>
@@ -321,31 +320,7 @@
           <w:sz w:val="24"/>
           <w:szCs w:val="24"/>
         </w:rPr>
-        <w:t>${</w:t>
-      </w:r>
-      <w:r>
-        <w:rPr>
-          <w:rFonts w:ascii="Arial" w:hAnsi="Arial" w:cs="Arial"/>
-          <w:sz w:val="24"/>
-          <w:szCs w:val="24"/>
-        </w:rPr>
-        <w:t>monitor</w:t>
-      </w:r>
-      <w:r>
-        <w:rPr>
-          <w:rFonts w:ascii="Arial" w:hAnsi="Arial" w:cs="Arial"/>
-          <w:sz w:val="24"/>
-          <w:szCs w:val="24"/>
-        </w:rPr>
-        <w:t>_name}</w:t>
-      </w:r>
-      <w:r>
-        <w:rPr>
-          <w:rFonts w:ascii="Arial" w:hAnsi="Arial" w:cs="Arial"/>
-          <w:sz w:val="24"/>
-          <w:szCs w:val="24"/>
-        </w:rPr>
-        <w:t>,</w:t>
+        <w:t>MONITOR_NAME</w:t>
       </w:r>
     </w:p>
     <w:p>
@@ -413,31 +388,7 @@
           <w:sz w:val="24"/>
           <w:szCs w:val="24"/>
         </w:rPr>
-        <w:t>${</w:t>
-      </w:r>
-      <w:r>
-        <w:rPr>
-          <w:rFonts w:ascii="Arial" w:hAnsi="Arial" w:cs="Arial"/>
-          <w:sz w:val="24"/>
-          <w:szCs w:val="24"/>
-        </w:rPr>
-        <w:t>student</w:t>
-      </w:r>
-      <w:r>
-        <w:rPr>
-          <w:rFonts w:ascii="Arial" w:hAnsi="Arial" w:cs="Arial"/>
-          <w:sz w:val="24"/>
-          <w:szCs w:val="24"/>
-        </w:rPr>
-        <w:t>_name}</w:t>
-      </w:r>
-      <w:r>
-        <w:rPr>
-          <w:rFonts w:ascii="Arial" w:hAnsi="Arial" w:cs="Arial"/>
-          <w:sz w:val="24"/>
-          <w:szCs w:val="24"/>
-        </w:rPr>
-        <w:t>,</w:t>
+        <w:t>STUDENT_NAME</w:t>
       </w:r>
     </w:p>
     <w:p>
@@ -544,23 +495,7 @@
                 <w:sz w:val="24"/>
                 <w:szCs w:val="24"/>
               </w:rPr>
-              <w:t>${</w:t>
-            </w:r>
-            <w:r>
-              <w:rPr>
-                <w:rFonts w:ascii="Arial" w:hAnsi="Arial" w:cs="Arial"/>
-                <w:sz w:val="24"/>
-                <w:szCs w:val="24"/>
-              </w:rPr>
-              <w:t>internship_address</w:t>
-            </w:r>
-            <w:r>
-              <w:rPr>
-                <w:rFonts w:ascii="Arial" w:hAnsi="Arial" w:cs="Arial"/>
-                <w:sz w:val="24"/>
-                <w:szCs w:val="24"/>
-              </w:rPr>
-              <w:t>}</w:t>
+              <w:t>INTERNSHIP_ADDRESS</w:t>
             </w:r>
           </w:p>
         </w:tc>
@@ -629,39 +564,7 @@
                 <w:sz w:val="24"/>
                 <w:szCs w:val="24"/>
               </w:rPr>
-              <w:t>${</w:t>
-            </w:r>
-            <w:r>
-              <w:rPr>
-                <w:rFonts w:ascii="Arial" w:hAnsi="Arial" w:cs="Arial"/>
-                <w:sz w:val="24"/>
-                <w:szCs w:val="24"/>
-              </w:rPr>
-              <w:t>start</w:t>
-            </w:r>
-            <w:r>
-              <w:rPr>
-                <w:rFonts w:ascii="Arial" w:hAnsi="Arial" w:cs="Arial"/>
-                <w:sz w:val="24"/>
-                <w:szCs w:val="24"/>
-              </w:rPr>
-              <w:t>_</w:t>
-            </w:r>
-            <w:r>
-              <w:rPr>
-                <w:rFonts w:ascii="Arial" w:hAnsi="Arial" w:cs="Arial"/>
-                <w:sz w:val="24"/>
-                <w:szCs w:val="24"/>
-              </w:rPr>
-              <w:t>date</w:t>
-            </w:r>
-            <w:r>
-              <w:rPr>
-                <w:rFonts w:ascii="Arial" w:hAnsi="Arial" w:cs="Arial"/>
-                <w:sz w:val="24"/>
-                <w:szCs w:val="24"/>
-              </w:rPr>
-              <w:t>}</w:t>
+              <w:t>START_DATE</w:t>
             </w:r>
           </w:p>
           <w:p>
@@ -686,39 +589,7 @@
                 <w:sz w:val="24"/>
                 <w:szCs w:val="24"/>
               </w:rPr>
-              <w:t>${</w:t>
-            </w:r>
-            <w:r>
-              <w:rPr>
-                <w:rFonts w:ascii="Arial" w:hAnsi="Arial" w:cs="Arial"/>
-                <w:sz w:val="24"/>
-                <w:szCs w:val="24"/>
-              </w:rPr>
-              <w:t>end</w:t>
-            </w:r>
-            <w:r>
-              <w:rPr>
-                <w:rFonts w:ascii="Arial" w:hAnsi="Arial" w:cs="Arial"/>
-                <w:sz w:val="24"/>
-                <w:szCs w:val="24"/>
-              </w:rPr>
-              <w:t>_</w:t>
-            </w:r>
-            <w:r>
-              <w:rPr>
-                <w:rFonts w:ascii="Arial" w:hAnsi="Arial" w:cs="Arial"/>
-                <w:sz w:val="24"/>
-                <w:szCs w:val="24"/>
-              </w:rPr>
-              <w:t>date</w:t>
-            </w:r>
-            <w:r>
-              <w:rPr>
-                <w:rFonts w:ascii="Arial" w:hAnsi="Arial" w:cs="Arial"/>
-                <w:sz w:val="24"/>
-                <w:szCs w:val="24"/>
-              </w:rPr>
-              <w:t>}</w:t>
+              <w:t>END_DATE</w:t>
             </w:r>
           </w:p>
           <w:p>
@@ -743,39 +614,7 @@
                 <w:sz w:val="24"/>
                 <w:szCs w:val="24"/>
               </w:rPr>
-              <w:t>${</w:t>
-            </w:r>
-            <w:r>
-              <w:rPr>
-                <w:rFonts w:ascii="Arial" w:hAnsi="Arial" w:cs="Arial"/>
-                <w:sz w:val="24"/>
-                <w:szCs w:val="24"/>
-              </w:rPr>
-              <w:t>number</w:t>
-            </w:r>
-            <w:r>
-              <w:rPr>
-                <w:rFonts w:ascii="Arial" w:hAnsi="Arial" w:cs="Arial"/>
-                <w:sz w:val="24"/>
-                <w:szCs w:val="24"/>
-              </w:rPr>
-              <w:t>_</w:t>
-            </w:r>
-            <w:r>
-              <w:rPr>
-                <w:rFonts w:ascii="Arial" w:hAnsi="Arial" w:cs="Arial"/>
-                <w:sz w:val="24"/>
-                <w:szCs w:val="24"/>
-              </w:rPr>
-              <w:t>weeks</w:t>
-            </w:r>
-            <w:r>
-              <w:rPr>
-                <w:rFonts w:ascii="Arial" w:hAnsi="Arial" w:cs="Arial"/>
-                <w:sz w:val="24"/>
-                <w:szCs w:val="24"/>
-              </w:rPr>
-              <w:t>}</w:t>
+              <w:t>NUMBER_WEEKS</w:t>
             </w:r>
           </w:p>
         </w:tc>
@@ -844,23 +683,7 @@
                 <w:sz w:val="24"/>
                 <w:szCs w:val="24"/>
               </w:rPr>
-              <w:t>${</w:t>
-            </w:r>
-            <w:r>
-              <w:rPr>
-                <w:rFonts w:ascii="Arial" w:hAnsi="Arial" w:cs="Arial"/>
-                <w:sz w:val="24"/>
-                <w:szCs w:val="24"/>
-              </w:rPr>
-              <w:t>workshift</w:t>
-            </w:r>
-            <w:r>
-              <w:rPr>
-                <w:rFonts w:ascii="Arial" w:hAnsi="Arial" w:cs="Arial"/>
-                <w:sz w:val="24"/>
-                <w:szCs w:val="24"/>
-              </w:rPr>
-              <w:t>}</w:t>
+              <w:t>WORKSHIFT</w:t>
             </w:r>
           </w:p>
           <w:p>
@@ -885,23 +708,7 @@
                 <w:sz w:val="24"/>
                 <w:szCs w:val="24"/>
               </w:rPr>
-              <w:t>${</w:t>
-            </w:r>
-            <w:r>
-              <w:rPr>
-                <w:rFonts w:ascii="Arial" w:hAnsi="Arial" w:cs="Arial"/>
-                <w:sz w:val="24"/>
-                <w:szCs w:val="24"/>
-              </w:rPr>
-              <w:t>weekly_work_time</w:t>
-            </w:r>
-            <w:r>
-              <w:rPr>
-                <w:rFonts w:ascii="Arial" w:hAnsi="Arial" w:cs="Arial"/>
-                <w:sz w:val="24"/>
-                <w:szCs w:val="24"/>
-              </w:rPr>
-              <w:t>}</w:t>
+              <w:t>WEEKLY_WORK_TIME</w:t>
             </w:r>
           </w:p>
         </w:tc>
@@ -971,23 +778,7 @@
                 <w:sz w:val="24"/>
                 <w:szCs w:val="24"/>
               </w:rPr>
-              <w:t>${</w:t>
-            </w:r>
-            <w:r>
-              <w:rPr>
-                <w:rFonts w:ascii="Arial" w:hAnsi="Arial" w:cs="Arial"/>
-                <w:sz w:val="24"/>
-                <w:szCs w:val="24"/>
-              </w:rPr>
-              <w:t>hourly_salary</w:t>
-            </w:r>
-            <w:r>
-              <w:rPr>
-                <w:rFonts w:ascii="Arial" w:hAnsi="Arial" w:cs="Arial"/>
-                <w:sz w:val="24"/>
-                <w:szCs w:val="24"/>
-              </w:rPr>
-              <w:t>}</w:t>
+              <w:t>HOURLY_SALARY</w:t>
             </w:r>
           </w:p>
         </w:tc>
@@ -1079,23 +870,7 @@
                 <w:sz w:val="24"/>
                 <w:szCs w:val="24"/>
               </w:rPr>
-              <w:t>${</w:t>
-            </w:r>
-            <w:r>
-              <w:rPr>
-                <w:rFonts w:ascii="Arial" w:hAnsi="Arial" w:cs="Arial"/>
-                <w:sz w:val="24"/>
-                <w:szCs w:val="24"/>
-              </w:rPr>
-              <w:t>internship_offer_description</w:t>
-            </w:r>
-            <w:r>
-              <w:rPr>
-                <w:rFonts w:ascii="Arial" w:hAnsi="Arial" w:cs="Arial"/>
-                <w:sz w:val="24"/>
-                <w:szCs w:val="24"/>
-              </w:rPr>
-              <w:t>}</w:t>
+              <w:t>INTERNSHIP_OFFER_DESCRIPTION</w:t>
             </w:r>
           </w:p>
           <w:p>
@@ -1176,39 +951,7 @@
           <w:sz w:val="24"/>
           <w:szCs w:val="24"/>
         </w:rPr>
-        <w:t>${</w:t>
-      </w:r>
-      <w:r>
-        <w:rPr>
-          <w:rFonts w:ascii="Arial" w:hAnsi="Arial" w:cs="Arial"/>
-          <w:sz w:val="24"/>
-          <w:szCs w:val="24"/>
-        </w:rPr>
-        <w:t>college</w:t>
-      </w:r>
-      <w:r>
-        <w:rPr>
-          <w:rFonts w:ascii="Arial" w:hAnsi="Arial" w:cs="Arial"/>
-          <w:sz w:val="24"/>
-          <w:szCs w:val="24"/>
-        </w:rPr>
-        <w:t>_</w:t>
-      </w:r>
-      <w:r>
-        <w:rPr>
-          <w:rFonts w:ascii="Arial" w:hAnsi="Arial" w:cs="Arial"/>
-          <w:sz w:val="24"/>
-          <w:szCs w:val="24"/>
-        </w:rPr>
-        <w:t>commitments</w:t>
-      </w:r>
-      <w:r>
-        <w:rPr>
-          <w:rFonts w:ascii="Arial" w:hAnsi="Arial" w:cs="Arial"/>
-          <w:sz w:val="24"/>
-          <w:szCs w:val="24"/>
-        </w:rPr>
-        <w:t>}</w:t>
+        <w:t>COLLEGE_COMMITMENTS</w:t>
       </w:r>
     </w:p>
     <w:p>
@@ -1255,23 +998,7 @@
           <w:sz w:val="24"/>
           <w:szCs w:val="24"/>
         </w:rPr>
-        <w:t>${</w:t>
-      </w:r>
-      <w:r>
-        <w:rPr>
-          <w:rFonts w:ascii="Arial" w:hAnsi="Arial" w:cs="Arial"/>
-          <w:sz w:val="24"/>
-          <w:szCs w:val="24"/>
-        </w:rPr>
-        <w:t>enterprise</w:t>
-      </w:r>
-      <w:r>
-        <w:rPr>
-          <w:rFonts w:ascii="Arial" w:hAnsi="Arial" w:cs="Arial"/>
-          <w:sz w:val="24"/>
-          <w:szCs w:val="24"/>
-        </w:rPr>
-        <w:t>_commitments}</w:t>
+        <w:t>ENTERPRISE_COMMITMENTS</w:t>
       </w:r>
     </w:p>
     <w:p>
@@ -1318,23 +1045,7 @@
           <w:sz w:val="24"/>
           <w:szCs w:val="24"/>
         </w:rPr>
-        <w:t>${</w:t>
-      </w:r>
-      <w:r>
-        <w:rPr>
-          <w:rFonts w:ascii="Arial" w:hAnsi="Arial" w:cs="Arial"/>
-          <w:sz w:val="24"/>
-          <w:szCs w:val="24"/>
-        </w:rPr>
-        <w:t>student</w:t>
-      </w:r>
-      <w:r>
-        <w:rPr>
-          <w:rFonts w:ascii="Arial" w:hAnsi="Arial" w:cs="Arial"/>
-          <w:sz w:val="24"/>
-          <w:szCs w:val="24"/>
-        </w:rPr>
-        <w:t>_commitments}</w:t>
+        <w:t>STUDENT_COMMITMENTS</w:t>
       </w:r>
     </w:p>
     <w:p>
@@ -1546,39 +1257,7 @@
                 <w:sz w:val="24"/>
                 <w:szCs w:val="24"/>
               </w:rPr>
-              <w:t>${</w:t>
-            </w:r>
-            <w:r>
-              <w:rPr>
-                <w:rFonts w:ascii="Arial" w:hAnsi="Arial" w:cs="Arial"/>
-                <w:sz w:val="24"/>
-                <w:szCs w:val="24"/>
-              </w:rPr>
-              <w:t>student</w:t>
-            </w:r>
-            <w:r>
-              <w:rPr>
-                <w:rFonts w:ascii="Arial" w:hAnsi="Arial" w:cs="Arial"/>
-                <w:sz w:val="24"/>
-                <w:szCs w:val="24"/>
-              </w:rPr>
-              <w:t>_</w:t>
-            </w:r>
-            <w:r>
-              <w:rPr>
-                <w:rFonts w:ascii="Arial" w:hAnsi="Arial" w:cs="Arial"/>
-                <w:sz w:val="24"/>
-                <w:szCs w:val="24"/>
-              </w:rPr>
-              <w:t>signature</w:t>
-            </w:r>
-            <w:r>
-              <w:rPr>
-                <w:rFonts w:ascii="Arial" w:hAnsi="Arial" w:cs="Arial"/>
-                <w:sz w:val="24"/>
-                <w:szCs w:val="24"/>
-              </w:rPr>
-              <w:t>}</w:t>
+              <w:t>STUDENT_SIGNATURE</w:t>
             </w:r>
           </w:p>
         </w:tc>
@@ -1615,23 +1294,7 @@
                 <w:sz w:val="24"/>
                 <w:szCs w:val="24"/>
               </w:rPr>
-              <w:t>${</w:t>
-            </w:r>
-            <w:r>
-              <w:rPr>
-                <w:rFonts w:ascii="Arial" w:hAnsi="Arial" w:cs="Arial"/>
-                <w:sz w:val="24"/>
-                <w:szCs w:val="24"/>
-              </w:rPr>
-              <w:t>date_</w:t>
-            </w:r>
-            <w:r>
-              <w:rPr>
-                <w:rFonts w:ascii="Arial" w:hAnsi="Arial" w:cs="Arial"/>
-                <w:sz w:val="24"/>
-                <w:szCs w:val="24"/>
-              </w:rPr>
-              <w:t>student_signature}</w:t>
+              <w:t>DATE_STUDENT_SIGNATURE</w:t>
             </w:r>
           </w:p>
         </w:tc>
@@ -1661,7 +1324,7 @@
                 <w:sz w:val="24"/>
                 <w:szCs w:val="24"/>
               </w:rPr>
-              <w:t>${student_name}</w:t>
+              <w:t>STUDENT_NAME</w:t>
             </w:r>
           </w:p>
         </w:tc>
@@ -1794,39 +1457,7 @@
                 <w:sz w:val="24"/>
                 <w:szCs w:val="24"/>
               </w:rPr>
-              <w:t>${</w:t>
-            </w:r>
-            <w:r>
-              <w:rPr>
-                <w:rFonts w:ascii="Arial" w:hAnsi="Arial" w:cs="Arial"/>
-                <w:sz w:val="24"/>
-                <w:szCs w:val="24"/>
-              </w:rPr>
-              <w:t>monitor</w:t>
-            </w:r>
-            <w:r>
-              <w:rPr>
-                <w:rFonts w:ascii="Arial" w:hAnsi="Arial" w:cs="Arial"/>
-                <w:sz w:val="24"/>
-                <w:szCs w:val="24"/>
-              </w:rPr>
-              <w:t>_</w:t>
-            </w:r>
-            <w:r>
-              <w:rPr>
-                <w:rFonts w:ascii="Arial" w:hAnsi="Arial" w:cs="Arial"/>
-                <w:sz w:val="24"/>
-                <w:szCs w:val="24"/>
-              </w:rPr>
-              <w:t>signature</w:t>
-            </w:r>
-            <w:r>
-              <w:rPr>
-                <w:rFonts w:ascii="Arial" w:hAnsi="Arial" w:cs="Arial"/>
-                <w:sz w:val="24"/>
-                <w:szCs w:val="24"/>
-              </w:rPr>
-              <w:t>}</w:t>
+              <w:t>MONITOR_SIGNATURE</w:t>
             </w:r>
           </w:p>
         </w:tc>
@@ -1863,23 +1494,7 @@
                 <w:sz w:val="24"/>
                 <w:szCs w:val="24"/>
               </w:rPr>
-              <w:t>${date_</w:t>
-            </w:r>
-            <w:r>
-              <w:rPr>
-                <w:rFonts w:ascii="Arial" w:hAnsi="Arial" w:cs="Arial"/>
-                <w:sz w:val="24"/>
-                <w:szCs w:val="24"/>
-              </w:rPr>
-              <w:t>monitor</w:t>
-            </w:r>
-            <w:r>
-              <w:rPr>
-                <w:rFonts w:ascii="Arial" w:hAnsi="Arial" w:cs="Arial"/>
-                <w:sz w:val="24"/>
-                <w:szCs w:val="24"/>
-              </w:rPr>
-              <w:t>_signature}</w:t>
+              <w:t>DATE_MONITOR_SIGNATURE</w:t>
             </w:r>
           </w:p>
         </w:tc>
@@ -1909,23 +1524,7 @@
                 <w:sz w:val="24"/>
                 <w:szCs w:val="24"/>
               </w:rPr>
-              <w:t>${</w:t>
-            </w:r>
-            <w:r>
-              <w:rPr>
-                <w:rFonts w:ascii="Arial" w:hAnsi="Arial" w:cs="Arial"/>
-                <w:sz w:val="24"/>
-                <w:szCs w:val="24"/>
-              </w:rPr>
-              <w:t>monitor</w:t>
-            </w:r>
-            <w:r>
-              <w:rPr>
-                <w:rFonts w:ascii="Arial" w:hAnsi="Arial" w:cs="Arial"/>
-                <w:sz w:val="24"/>
-                <w:szCs w:val="24"/>
-              </w:rPr>
-              <w:t>_name}</w:t>
+              <w:t>MONITOR_NAME</w:t>
             </w:r>
           </w:p>
         </w:tc>
@@ -2058,23 +1657,7 @@
                 <w:sz w:val="24"/>
                 <w:szCs w:val="24"/>
               </w:rPr>
-              <w:t>${GS_</w:t>
-            </w:r>
-            <w:r>
-              <w:rPr>
-                <w:rFonts w:ascii="Arial" w:hAnsi="Arial" w:cs="Arial"/>
-                <w:sz w:val="24"/>
-                <w:szCs w:val="24"/>
-              </w:rPr>
-              <w:t>signature</w:t>
-            </w:r>
-            <w:r>
-              <w:rPr>
-                <w:rFonts w:ascii="Arial" w:hAnsi="Arial" w:cs="Arial"/>
-                <w:sz w:val="24"/>
-                <w:szCs w:val="24"/>
-              </w:rPr>
-              <w:t>}</w:t>
+              <w:t>GS_SIGNATURE</w:t>
             </w:r>
           </w:p>
         </w:tc>
@@ -2111,23 +1694,7 @@
                 <w:sz w:val="24"/>
                 <w:szCs w:val="24"/>
               </w:rPr>
-              <w:t>${date_</w:t>
-            </w:r>
-            <w:r>
-              <w:rPr>
-                <w:rFonts w:ascii="Arial" w:hAnsi="Arial" w:cs="Arial"/>
-                <w:sz w:val="24"/>
-                <w:szCs w:val="24"/>
-              </w:rPr>
-              <w:t>GS</w:t>
-            </w:r>
-            <w:r>
-              <w:rPr>
-                <w:rFonts w:ascii="Arial" w:hAnsi="Arial" w:cs="Arial"/>
-                <w:sz w:val="24"/>
-                <w:szCs w:val="24"/>
-              </w:rPr>
-              <w:t>_signature}</w:t>
+              <w:t>DATE_GS_SIGNATURE</w:t>
             </w:r>
           </w:p>
         </w:tc>
@@ -2157,23 +1724,7 @@
                 <w:sz w:val="24"/>
                 <w:szCs w:val="24"/>
               </w:rPr>
-              <w:t>${</w:t>
-            </w:r>
-            <w:r>
-              <w:rPr>
-                <w:rFonts w:ascii="Arial" w:hAnsi="Arial" w:cs="Arial"/>
-                <w:sz w:val="24"/>
-                <w:szCs w:val="24"/>
-              </w:rPr>
-              <w:t>GS</w:t>
-            </w:r>
-            <w:r>
-              <w:rPr>
-                <w:rFonts w:ascii="Arial" w:hAnsi="Arial" w:cs="Arial"/>
-                <w:sz w:val="24"/>
-                <w:szCs w:val="24"/>
-              </w:rPr>
-              <w:t>_name}</w:t>
+              <w:t>GS_NAME</w:t>
             </w:r>
           </w:p>
         </w:tc>

</xml_diff>